<commit_message>
Fix Trigonometry Lesson 15
</commit_message>
<xml_diff>
--- a/Trigonometry/MAT155-15-Law_of_Sines.docx
+++ b/Trigonometry/MAT155-15-Law_of_Sines.docx
@@ -394,6 +394,96 @@
       <w:r>
         <w:t xml:space="preserve">All proportions will be equal.</w:t>
       </w:r>
+    </w:p>
+    <w:p>
+      <w:pPr>
+        <w:pStyle w:val="BodyText"/>
+      </w:pPr>
+      <m:oMathPara>
+        <m:oMathParaPr>
+          <m:jc m:val="center"/>
+        </m:oMathParaPr>
+        <m:oMath>
+          <m:f>
+            <m:fPr>
+              <m:type m:val="bar"/>
+            </m:fPr>
+            <m:num>
+              <m:r>
+                <m:rPr>
+                  <m:sty m:val="p"/>
+                </m:rPr>
+                <m:t>sin</m:t>
+              </m:r>
+              <m:r>
+                <m:t>α</m:t>
+              </m:r>
+            </m:num>
+            <m:den>
+              <m:r>
+                <m:t>a</m:t>
+              </m:r>
+            </m:den>
+          </m:f>
+          <m:r>
+            <m:rPr>
+              <m:sty m:val="p"/>
+            </m:rPr>
+            <m:t>=</m:t>
+          </m:r>
+          <m:f>
+            <m:fPr>
+              <m:type m:val="bar"/>
+            </m:fPr>
+            <m:num>
+              <m:r>
+                <m:rPr>
+                  <m:sty m:val="p"/>
+                </m:rPr>
+                <m:t>sin</m:t>
+              </m:r>
+              <m:r>
+                <m:t>β</m:t>
+              </m:r>
+            </m:num>
+            <m:den>
+              <m:r>
+                <m:t>b</m:t>
+              </m:r>
+            </m:den>
+          </m:f>
+          <m:r>
+            <m:rPr>
+              <m:sty m:val="p"/>
+            </m:rPr>
+            <m:t>=</m:t>
+          </m:r>
+          <m:f>
+            <m:fPr>
+              <m:type m:val="bar"/>
+            </m:fPr>
+            <m:num>
+              <m:r>
+                <m:t>s</m:t>
+              </m:r>
+              <m:r>
+                <m:t>i</m:t>
+              </m:r>
+              <m:r>
+                <m:t>n</m:t>
+              </m:r>
+              <m:r>
+                <m:t>γ</m:t>
+              </m:r>
+            </m:num>
+            <m:den>
+              <m:r>
+                <m:t>c</m:t>
+              </m:r>
+            </m:den>
+          </m:f>
+        </m:oMath>
+      </m:oMathPara>
     </w:p>
     <w:bookmarkEnd w:id="38"/>
     <w:bookmarkStart w:id="39" w:name="examples"/>

</xml_diff>